<commit_message>
working on replacing code chunks with embed shortcodes
</commit_message>
<xml_diff>
--- a/mulang.docx
+++ b/mulang.docx
@@ -532,6 +532,14 @@
     </w:p>
     <w:p>
       <w:pPr>
+        <w:pStyle w:val="BodyText"/>
+      </w:pPr>
+      <w:r>
+        <w:t xml:space="preserve">Another test</w:t>
+      </w:r>
+    </w:p>
+    <w:p>
+      <w:pPr>
         <w:pStyle w:val="SourceCode"/>
       </w:pPr>
       <w:r>
@@ -785,6 +793,14 @@
     </w:p>
     <w:p>
       <w:pPr>
+        <w:pStyle w:val="BodyText"/>
+      </w:pPr>
+      <w:r>
+        <w:t xml:space="preserve">Will this be deleted?</w:t>
+      </w:r>
+    </w:p>
+    <w:p>
+      <w:pPr>
         <w:pStyle w:val="SourceCode"/>
       </w:pPr>
       <w:r>
@@ -971,6 +987,14 @@
             </a:graphic>
           </wp:inline>
         </w:drawing>
+      </w:r>
+    </w:p>
+    <w:p>
+      <w:pPr>
+        <w:pStyle w:val="BodyText"/>
+      </w:pPr>
+      <w:r>
+        <w:t xml:space="preserve">Test</w:t>
       </w:r>
     </w:p>
     <w:p>

</xml_diff>